<commit_message>
updating syllabus with snacks and presentations
</commit_message>
<xml_diff>
--- a/courseMaterials/2018-PCM.syllabus.docx
+++ b/courseMaterials/2018-PCM.syllabus.docx
@@ -24,7 +24,21 @@
         <w:rPr>
           <w:rStyle w:val="SubtitleChar"/>
         </w:rPr>
-        <w:t>CEB 35300, Winter 2018</w:t>
+        <w:t xml:space="preserve">CEB 35300, </w:t>
+      </w:r>
+      <w:proofErr w:type="gramStart"/>
+      <w:r>
+        <w:rPr>
+          <w:rStyle w:val="SubtitleChar"/>
+        </w:rPr>
+        <w:t>Winter</w:t>
+      </w:r>
+      <w:proofErr w:type="gramEnd"/>
+      <w:r>
+        <w:rPr>
+          <w:rStyle w:val="SubtitleChar"/>
+        </w:rPr>
+        <w:t xml:space="preserve"> 2018</w:t>
       </w:r>
     </w:p>
     <w:p>
@@ -83,8 +97,6 @@
       <w:r>
         <w:t>12:20</w:t>
       </w:r>
-      <w:bookmarkStart w:id="0" w:name="_GoBack"/>
-      <w:bookmarkEnd w:id="0"/>
       <w:r>
         <w:t xml:space="preserve"> (10</w:t>
       </w:r>
@@ -119,7 +131,15 @@
         <w:t>for</w:t>
       </w:r>
       <w:r>
-        <w:t>merly BioSynC; 10:00 to 12:20) and 2/27 (</w:t>
+        <w:t xml:space="preserve">merly </w:t>
+      </w:r>
+      <w:proofErr w:type="spellStart"/>
+      <w:r>
+        <w:t>BioSynC</w:t>
+      </w:r>
+      <w:proofErr w:type="spellEnd"/>
+      <w:r>
+        <w:t>; 10:00 to 12:20) and 2/27 (</w:t>
       </w:r>
       <w:r>
         <w:t>Bill Stanley (Zoology) Classroom</w:t>
@@ -237,7 +257,15 @@
         <w:t>Prerequisites:</w:t>
       </w:r>
       <w:r>
-        <w:t xml:space="preserve"> (1) A course in phylogenetics or s</w:t>
+        <w:t xml:space="preserve"> (1) A course in </w:t>
+      </w:r>
+      <w:proofErr w:type="spellStart"/>
+      <w:r>
+        <w:t>phylogenetics</w:t>
+      </w:r>
+      <w:proofErr w:type="spellEnd"/>
+      <w:r>
+        <w:t xml:space="preserve"> or s</w:t>
       </w:r>
       <w:r>
         <w:t>ystematics, or general familiarity with methods for estimating phylogenies</w:t>
@@ -318,22 +346,88 @@
           <w:rFonts w:cstheme="minorHAnsi"/>
           <w:color w:val="2D3B45"/>
         </w:rPr>
-        <w:t>t class: ape, phytools, geiger,</w:t>
-      </w:r>
+        <w:t xml:space="preserve">t class: ape, </w:t>
+      </w:r>
+      <w:proofErr w:type="spellStart"/>
       <w:r>
         <w:rPr>
           <w:rFonts w:cstheme="minorHAnsi"/>
           <w:color w:val="2D3B45"/>
         </w:rPr>
-        <w:t xml:space="preserve"> nlme</w:t>
-      </w:r>
+        <w:t>phytools</w:t>
+      </w:r>
+      <w:proofErr w:type="spellEnd"/>
       <w:r>
         <w:rPr>
           <w:rFonts w:cstheme="minorHAnsi"/>
           <w:color w:val="2D3B45"/>
         </w:rPr>
-        <w:t>, magrittr, ggplot2, ggtree</w:t>
-      </w:r>
+        <w:t xml:space="preserve">, </w:t>
+      </w:r>
+      <w:proofErr w:type="spellStart"/>
+      <w:r>
+        <w:rPr>
+          <w:rFonts w:cstheme="minorHAnsi"/>
+          <w:color w:val="2D3B45"/>
+        </w:rPr>
+        <w:t>geiger</w:t>
+      </w:r>
+      <w:proofErr w:type="spellEnd"/>
+      <w:r>
+        <w:rPr>
+          <w:rFonts w:cstheme="minorHAnsi"/>
+          <w:color w:val="2D3B45"/>
+        </w:rPr>
+        <w:t>,</w:t>
+      </w:r>
+      <w:r>
+        <w:rPr>
+          <w:rFonts w:cstheme="minorHAnsi"/>
+          <w:color w:val="2D3B45"/>
+        </w:rPr>
+        <w:t xml:space="preserve"> </w:t>
+      </w:r>
+      <w:proofErr w:type="spellStart"/>
+      <w:r>
+        <w:rPr>
+          <w:rFonts w:cstheme="minorHAnsi"/>
+          <w:color w:val="2D3B45"/>
+        </w:rPr>
+        <w:t>nlme</w:t>
+      </w:r>
+      <w:proofErr w:type="spellEnd"/>
+      <w:r>
+        <w:rPr>
+          <w:rFonts w:cstheme="minorHAnsi"/>
+          <w:color w:val="2D3B45"/>
+        </w:rPr>
+        <w:t xml:space="preserve">, </w:t>
+      </w:r>
+      <w:proofErr w:type="spellStart"/>
+      <w:r>
+        <w:rPr>
+          <w:rFonts w:cstheme="minorHAnsi"/>
+          <w:color w:val="2D3B45"/>
+        </w:rPr>
+        <w:t>magrittr</w:t>
+      </w:r>
+      <w:proofErr w:type="spellEnd"/>
+      <w:r>
+        <w:rPr>
+          <w:rFonts w:cstheme="minorHAnsi"/>
+          <w:color w:val="2D3B45"/>
+        </w:rPr>
+        <w:t xml:space="preserve">, ggplot2, </w:t>
+      </w:r>
+      <w:proofErr w:type="spellStart"/>
+      <w:r>
+        <w:rPr>
+          <w:rFonts w:cstheme="minorHAnsi"/>
+          <w:color w:val="2D3B45"/>
+        </w:rPr>
+        <w:t>ggtree</w:t>
+      </w:r>
+      <w:proofErr w:type="spellEnd"/>
       <w:r>
         <w:rPr>
           <w:rFonts w:cstheme="minorHAnsi"/>
@@ -364,7 +458,21 @@
         <w:rPr>
           <w:rFonts w:cstheme="minorHAnsi"/>
         </w:rPr>
-        <w:t>. The dataset should comprise an ultrametric tree of ca. 20-500 tips (not much smaller or larger, though this is not a firm boundary); at least two continuous traits; and at least one categorical trait. Students who don’t have such a dataset at hand may use one provided by the instructor.</w:t>
+        <w:t xml:space="preserve">. The dataset should comprise an </w:t>
+      </w:r>
+      <w:proofErr w:type="spellStart"/>
+      <w:r>
+        <w:rPr>
+          <w:rFonts w:cstheme="minorHAnsi"/>
+        </w:rPr>
+        <w:t>ultrametric</w:t>
+      </w:r>
+      <w:proofErr w:type="spellEnd"/>
+      <w:r>
+        <w:rPr>
+          <w:rFonts w:cstheme="minorHAnsi"/>
+        </w:rPr>
+        <w:t xml:space="preserve"> tree of ca. 20-500 tips (not much smaller or larger, though this is not a firm boundary); at least two continuous traits; and at least one categorical trait. Students who don’t have such a dataset at hand may use one provided by the instructor.</w:t>
       </w:r>
       <w:r>
         <w:rPr>
@@ -666,70 +774,97 @@
         </w:rPr>
         <w:t>PIC</w:t>
       </w:r>
+      <w:r>
+        <w:rPr>
+          <w:rFonts w:cstheme="minorHAnsi"/>
+        </w:rPr>
+        <w:t>. Snacks: Mira; Presentation</w:t>
+      </w:r>
+      <w:proofErr w:type="gramStart"/>
+      <w:r>
+        <w:rPr>
+          <w:rFonts w:cstheme="minorHAnsi"/>
+        </w:rPr>
+        <w:t>: ??.</w:t>
+      </w:r>
+      <w:proofErr w:type="gramEnd"/>
     </w:p>
     <w:p>
       <w:pPr>
         <w:rPr>
           <w:rFonts w:cstheme="minorHAnsi"/>
+        </w:rPr>
+      </w:pPr>
+      <w:r>
+        <w:rPr>
+          <w:rFonts w:cstheme="minorHAnsi"/>
+          <w:b/>
+          <w:bCs/>
+        </w:rPr>
+        <w:t>Week 3 (</w:t>
+      </w:r>
+      <w:r>
+        <w:rPr>
+          <w:rFonts w:cstheme="minorHAnsi"/>
+          <w:b/>
+          <w:bCs/>
+        </w:rPr>
+        <w:t>23 January</w:t>
+      </w:r>
+      <w:r>
+        <w:rPr>
+          <w:rFonts w:cstheme="minorHAnsi"/>
+          <w:b/>
+          <w:bCs/>
+        </w:rPr>
+        <w:t>; Volunteer center classroom</w:t>
+      </w:r>
+      <w:r>
+        <w:rPr>
+          <w:rFonts w:cstheme="minorHAnsi"/>
+          <w:b/>
+          <w:bCs/>
+        </w:rPr>
+        <w:t>, 10 -- noon</w:t>
+      </w:r>
+      <w:r>
+        <w:rPr>
+          <w:rFonts w:cstheme="minorHAnsi"/>
+          <w:b/>
+          <w:bCs/>
+        </w:rPr>
+        <w:t>): </w:t>
+      </w:r>
+      <w:r>
+        <w:rPr>
+          <w:rFonts w:cstheme="minorHAnsi"/>
+        </w:rPr>
+        <w:t>Generalized linear models (GLS</w:t>
+      </w:r>
+      <w:r>
+        <w:rPr>
+          <w:rFonts w:cstheme="minorHAnsi"/>
+        </w:rPr>
+        <w:t>)</w:t>
+      </w:r>
+      <w:r>
+        <w:rPr>
+          <w:rFonts w:cstheme="minorHAnsi"/>
+        </w:rPr>
+        <w:t xml:space="preserve">. </w:t>
+      </w:r>
+      <w:r>
+        <w:rPr>
+          <w:rFonts w:cstheme="minorHAnsi"/>
           <w:i/>
         </w:rPr>
-      </w:pPr>
-      <w:r>
-        <w:rPr>
-          <w:rFonts w:cstheme="minorHAnsi"/>
-          <w:b/>
-          <w:bCs/>
-        </w:rPr>
-        <w:t>Week 3 (</w:t>
-      </w:r>
-      <w:r>
-        <w:rPr>
-          <w:rFonts w:cstheme="minorHAnsi"/>
-          <w:b/>
-          <w:bCs/>
-        </w:rPr>
-        <w:t>23 January</w:t>
-      </w:r>
-      <w:r>
-        <w:rPr>
-          <w:rFonts w:cstheme="minorHAnsi"/>
-          <w:b/>
-          <w:bCs/>
-        </w:rPr>
-        <w:t>; Volunteer center classroom</w:t>
-      </w:r>
-      <w:r>
-        <w:rPr>
-          <w:rFonts w:cstheme="minorHAnsi"/>
-          <w:b/>
-          <w:bCs/>
-        </w:rPr>
-        <w:t>): </w:t>
-      </w:r>
-      <w:r>
-        <w:rPr>
-          <w:rFonts w:cstheme="minorHAnsi"/>
-        </w:rPr>
-        <w:t>Generalized linear models (GLS</w:t>
-      </w:r>
-      <w:r>
-        <w:rPr>
-          <w:rFonts w:cstheme="minorHAnsi"/>
-        </w:rPr>
-        <w:t>)</w:t>
-      </w:r>
-      <w:r>
-        <w:rPr>
-          <w:rFonts w:cstheme="minorHAnsi"/>
-        </w:rPr>
-        <w:t xml:space="preserve">. </w:t>
-      </w:r>
-      <w:r>
-        <w:rPr>
-          <w:rFonts w:cstheme="minorHAnsi"/>
-          <w:i/>
-        </w:rPr>
         <w:t>Lab: GLS</w:t>
+      </w:r>
+      <w:r>
+        <w:rPr>
+          <w:rFonts w:cstheme="minorHAnsi"/>
+        </w:rPr>
+        <w:t>. Snacks: Lindsey; no presentation (shorter day)</w:t>
       </w:r>
     </w:p>
     <w:p>
@@ -770,8 +905,33 @@
           <w:rFonts w:cstheme="minorHAnsi"/>
           <w:bCs/>
         </w:rPr>
-        <w:t>Fitting and evaluating alternative models (including multimodel inference)</w:t>
-      </w:r>
+        <w:t xml:space="preserve">Fitting and evaluating alternative models (including </w:t>
+      </w:r>
+      <w:proofErr w:type="spellStart"/>
+      <w:r>
+        <w:rPr>
+          <w:rFonts w:cstheme="minorHAnsi"/>
+          <w:bCs/>
+        </w:rPr>
+        <w:t>multimodel</w:t>
+      </w:r>
+      <w:proofErr w:type="spellEnd"/>
+      <w:r>
+        <w:rPr>
+          <w:rFonts w:cstheme="minorHAnsi"/>
+          <w:bCs/>
+        </w:rPr>
+        <w:t xml:space="preserve"> inference</w:t>
+      </w:r>
+      <w:proofErr w:type="gramStart"/>
+      <w:r>
+        <w:rPr>
+          <w:rFonts w:cstheme="minorHAnsi"/>
+          <w:bCs/>
+        </w:rPr>
+        <w:t>)</w:t>
+      </w:r>
+      <w:proofErr w:type="gramEnd"/>
       <w:r>
         <w:rPr>
           <w:rFonts w:cstheme="minorHAnsi"/>
@@ -786,6 +946,13 @@
           <w:i/>
         </w:rPr>
         <w:t>Lab: AIC, parametric bootstrapping, model-averaging</w:t>
+      </w:r>
+      <w:r>
+        <w:rPr>
+          <w:rFonts w:cstheme="minorHAnsi"/>
+          <w:bCs/>
+        </w:rPr>
+        <w:t>. Snacks: Katie; Presentation: Ryan</w:t>
       </w:r>
     </w:p>
     <w:p>
@@ -795,34 +962,39 @@
         </w:tabs>
         <w:rPr>
           <w:rFonts w:cstheme="minorHAnsi"/>
+        </w:rPr>
+      </w:pPr>
+      <w:r>
+        <w:rPr>
+          <w:rFonts w:cstheme="minorHAnsi"/>
+          <w:b/>
+        </w:rPr>
+        <w:t xml:space="preserve">Week 5 (6 February): </w:t>
+      </w:r>
+      <w:r>
+        <w:rPr>
+          <w:rFonts w:cstheme="minorHAnsi"/>
+        </w:rPr>
+        <w:t>Stretching the tree: evolutionary rates and models of continuous trait evolution</w:t>
+      </w:r>
+      <w:r>
+        <w:rPr>
+          <w:rFonts w:cstheme="minorHAnsi"/>
+        </w:rPr>
+        <w:br/>
+      </w:r>
+      <w:r>
+        <w:rPr>
+          <w:rFonts w:cstheme="minorHAnsi"/>
           <w:i/>
         </w:rPr>
-      </w:pPr>
-      <w:r>
-        <w:rPr>
-          <w:rFonts w:cstheme="minorHAnsi"/>
-          <w:b/>
-        </w:rPr>
-        <w:t xml:space="preserve">Week 5 (6 February): </w:t>
-      </w:r>
-      <w:r>
-        <w:rPr>
-          <w:rFonts w:cstheme="minorHAnsi"/>
-        </w:rPr>
-        <w:t>Stretching the tree: evolutionary rates and models of continuous trait evolution</w:t>
-      </w:r>
-      <w:r>
-        <w:rPr>
-          <w:rFonts w:cstheme="minorHAnsi"/>
-        </w:rPr>
-        <w:br/>
-      </w:r>
-      <w:r>
-        <w:rPr>
-          <w:rFonts w:cstheme="minorHAnsi"/>
-          <w:i/>
-        </w:rPr>
         <w:t>Lab: stretching the tree and modifying the covariance matrix</w:t>
+      </w:r>
+      <w:r>
+        <w:rPr>
+          <w:rFonts w:cstheme="minorHAnsi"/>
+        </w:rPr>
+        <w:t>. Snacks: Chloe; Presentation: Chloe</w:t>
       </w:r>
     </w:p>
     <w:p>
@@ -833,160 +1005,189 @@
         <w:rPr>
           <w:rFonts w:cstheme="minorHAnsi"/>
           <w:b/>
+        </w:rPr>
+      </w:pPr>
+      <w:r>
+        <w:rPr>
+          <w:rFonts w:cstheme="minorHAnsi"/>
+          <w:b/>
+        </w:rPr>
+        <w:t xml:space="preserve">Week 6 (13 February): </w:t>
+      </w:r>
+      <w:r>
+        <w:rPr>
+          <w:rFonts w:cstheme="minorHAnsi"/>
+        </w:rPr>
+        <w:t>Ornstein-</w:t>
+      </w:r>
+      <w:proofErr w:type="spellStart"/>
+      <w:r>
+        <w:rPr>
+          <w:rFonts w:cstheme="minorHAnsi"/>
+        </w:rPr>
+        <w:t>Uhlenbeck</w:t>
+      </w:r>
+      <w:proofErr w:type="spellEnd"/>
+      <w:r>
+        <w:rPr>
+          <w:rFonts w:cstheme="minorHAnsi"/>
+        </w:rPr>
+        <w:t xml:space="preserve"> models</w:t>
+      </w:r>
+      <w:r>
+        <w:rPr>
+          <w:rFonts w:cstheme="minorHAnsi"/>
+        </w:rPr>
+        <w:t xml:space="preserve">. </w:t>
+      </w:r>
+      <w:r>
+        <w:rPr>
+          <w:rFonts w:cstheme="minorHAnsi"/>
           <w:i/>
         </w:rPr>
-      </w:pPr>
-      <w:r>
-        <w:rPr>
-          <w:rFonts w:cstheme="minorHAnsi"/>
-          <w:b/>
-        </w:rPr>
-        <w:t xml:space="preserve">Week 6 (13 February): </w:t>
-      </w:r>
-      <w:r>
-        <w:rPr>
-          <w:rFonts w:cstheme="minorHAnsi"/>
-        </w:rPr>
-        <w:t>Ornstein-Uhlenbeck models</w:t>
-      </w:r>
-      <w:r>
-        <w:rPr>
-          <w:rFonts w:cstheme="minorHAnsi"/>
-        </w:rPr>
-        <w:t xml:space="preserve">. </w:t>
-      </w:r>
-      <w:r>
-        <w:rPr>
-          <w:rFonts w:cstheme="minorHAnsi"/>
-          <w:i/>
-        </w:rPr>
         <w:t>Lab: fitting O-U models</w:t>
+      </w:r>
+      <w:r>
+        <w:rPr>
+          <w:rFonts w:cstheme="minorHAnsi"/>
+        </w:rPr>
+        <w:t>. Snacks: Manny; Presentation: Manny</w:t>
       </w:r>
     </w:p>
     <w:p>
       <w:pPr>
         <w:rPr>
           <w:rFonts w:cstheme="minorHAnsi"/>
+        </w:rPr>
+      </w:pPr>
+      <w:r>
+        <w:rPr>
+          <w:rFonts w:cstheme="minorHAnsi"/>
+          <w:b/>
+          <w:bCs/>
+        </w:rPr>
+        <w:t>Week 7</w:t>
+      </w:r>
+      <w:r>
+        <w:rPr>
+          <w:rFonts w:cstheme="minorHAnsi"/>
+          <w:b/>
+          <w:bCs/>
+        </w:rPr>
+        <w:t xml:space="preserve"> (</w:t>
+      </w:r>
+      <w:r>
+        <w:rPr>
+          <w:rFonts w:cstheme="minorHAnsi"/>
+          <w:b/>
+          <w:bCs/>
+        </w:rPr>
+        <w:t>20 February</w:t>
+      </w:r>
+      <w:r>
+        <w:rPr>
+          <w:rFonts w:cstheme="minorHAnsi"/>
+          <w:b/>
+          <w:bCs/>
+        </w:rPr>
+        <w:t>): </w:t>
+      </w:r>
+      <w:r>
+        <w:rPr>
+          <w:rFonts w:cstheme="minorHAnsi"/>
+        </w:rPr>
+        <w:t>Multivariate vs univariate; and accounting for intraspecific variation and error</w:t>
+      </w:r>
+      <w:r>
+        <w:rPr>
+          <w:rFonts w:cstheme="minorHAnsi"/>
+        </w:rPr>
+        <w:t xml:space="preserve">. </w:t>
+      </w:r>
+      <w:r>
+        <w:rPr>
+          <w:rFonts w:cstheme="minorHAnsi"/>
           <w:i/>
         </w:rPr>
-      </w:pPr>
-      <w:r>
-        <w:rPr>
-          <w:rFonts w:cstheme="minorHAnsi"/>
-          <w:b/>
-          <w:bCs/>
-        </w:rPr>
-        <w:t>Week 7</w:t>
-      </w:r>
-      <w:r>
-        <w:rPr>
-          <w:rFonts w:cstheme="minorHAnsi"/>
-          <w:b/>
-          <w:bCs/>
-        </w:rPr>
-        <w:t xml:space="preserve"> (</w:t>
-      </w:r>
-      <w:r>
-        <w:rPr>
-          <w:rFonts w:cstheme="minorHAnsi"/>
-          <w:b/>
-          <w:bCs/>
-        </w:rPr>
-        <w:t>20 February</w:t>
-      </w:r>
-      <w:r>
-        <w:rPr>
-          <w:rFonts w:cstheme="minorHAnsi"/>
-          <w:b/>
-          <w:bCs/>
-        </w:rPr>
-        <w:t>): </w:t>
-      </w:r>
-      <w:r>
-        <w:rPr>
-          <w:rFonts w:cstheme="minorHAnsi"/>
-        </w:rPr>
-        <w:t>Multivariate vs univariate; and accounting for intraspecific variation and error</w:t>
-      </w:r>
-      <w:r>
-        <w:rPr>
-          <w:rFonts w:cstheme="minorHAnsi"/>
-        </w:rPr>
-        <w:t xml:space="preserve">. </w:t>
-      </w:r>
-      <w:r>
-        <w:rPr>
-          <w:rFonts w:cstheme="minorHAnsi"/>
-          <w:i/>
-        </w:rPr>
         <w:t>Lab: incorporating phylogenetic error and measurement error in analysis</w:t>
+      </w:r>
+      <w:r>
+        <w:rPr>
+          <w:rFonts w:cstheme="minorHAnsi"/>
+        </w:rPr>
+        <w:t>. Snacks: Lucy; Presentation: Lucy</w:t>
       </w:r>
     </w:p>
     <w:p>
       <w:pPr>
         <w:rPr>
           <w:rFonts w:cstheme="minorHAnsi"/>
+        </w:rPr>
+      </w:pPr>
+      <w:r>
+        <w:rPr>
+          <w:rFonts w:cstheme="minorHAnsi"/>
+          <w:b/>
+          <w:bCs/>
+        </w:rPr>
+        <w:t>Week 8</w:t>
+      </w:r>
+      <w:r>
+        <w:rPr>
+          <w:rFonts w:cstheme="minorHAnsi"/>
+          <w:b/>
+          <w:bCs/>
+        </w:rPr>
+        <w:t xml:space="preserve"> (</w:t>
+      </w:r>
+      <w:r>
+        <w:rPr>
+          <w:rFonts w:cstheme="minorHAnsi"/>
+          <w:b/>
+          <w:bCs/>
+        </w:rPr>
+        <w:t>27 February</w:t>
+      </w:r>
+      <w:r>
+        <w:rPr>
+          <w:rFonts w:cstheme="minorHAnsi"/>
+          <w:b/>
+          <w:bCs/>
+        </w:rPr>
+        <w:t>; Zoology classroom</w:t>
+      </w:r>
+      <w:r>
+        <w:rPr>
+          <w:rFonts w:cstheme="minorHAnsi"/>
+          <w:b/>
+          <w:bCs/>
+        </w:rPr>
+        <w:t>): </w:t>
+      </w:r>
+      <w:r>
+        <w:rPr>
+          <w:rFonts w:cstheme="minorHAnsi"/>
+        </w:rPr>
+        <w:t>Phylogenetic diversity and phylogenetic methods in community ecology part I</w:t>
+      </w:r>
+      <w:r>
+        <w:rPr>
+          <w:rFonts w:cstheme="minorHAnsi"/>
+        </w:rPr>
+        <w:t xml:space="preserve">. </w:t>
+      </w:r>
+      <w:r>
+        <w:rPr>
+          <w:rFonts w:cstheme="minorHAnsi"/>
           <w:i/>
         </w:rPr>
-      </w:pPr>
-      <w:r>
-        <w:rPr>
-          <w:rFonts w:cstheme="minorHAnsi"/>
-          <w:b/>
-          <w:bCs/>
-        </w:rPr>
-        <w:t>Week 8</w:t>
-      </w:r>
-      <w:r>
-        <w:rPr>
-          <w:rFonts w:cstheme="minorHAnsi"/>
-          <w:b/>
-          <w:bCs/>
-        </w:rPr>
-        <w:t xml:space="preserve"> (</w:t>
-      </w:r>
-      <w:r>
-        <w:rPr>
-          <w:rFonts w:cstheme="minorHAnsi"/>
-          <w:b/>
-          <w:bCs/>
-        </w:rPr>
-        <w:t>27 February</w:t>
-      </w:r>
-      <w:r>
-        <w:rPr>
-          <w:rFonts w:cstheme="minorHAnsi"/>
-          <w:b/>
-          <w:bCs/>
-        </w:rPr>
-        <w:t>; Zoology classroom</w:t>
-      </w:r>
-      <w:r>
-        <w:rPr>
-          <w:rFonts w:cstheme="minorHAnsi"/>
-          <w:b/>
-          <w:bCs/>
-        </w:rPr>
-        <w:t>): </w:t>
-      </w:r>
-      <w:r>
-        <w:rPr>
-          <w:rFonts w:cstheme="minorHAnsi"/>
-        </w:rPr>
-        <w:t>Phylogenetic diversity and phylogenetic methods in community ecology part I</w:t>
-      </w:r>
-      <w:r>
-        <w:rPr>
-          <w:rFonts w:cstheme="minorHAnsi"/>
-        </w:rPr>
-        <w:t xml:space="preserve">. </w:t>
-      </w:r>
-      <w:r>
-        <w:rPr>
-          <w:rFonts w:cstheme="minorHAnsi"/>
-          <w:i/>
-        </w:rPr>
         <w:t>Lab: metrics and permutation tests</w:t>
+      </w:r>
+      <w:r>
+        <w:rPr>
+          <w:rFonts w:cstheme="minorHAnsi"/>
+        </w:rPr>
+        <w:t>. Snacks: Michael; Presentation: Michael</w:t>
       </w:r>
     </w:p>
     <w:p>
@@ -995,89 +1196,102 @@
           <w:rFonts w:cstheme="minorHAnsi"/>
           <w:b/>
           <w:bCs/>
+        </w:rPr>
+      </w:pPr>
+      <w:r>
+        <w:rPr>
+          <w:rFonts w:cstheme="minorHAnsi"/>
+          <w:b/>
+          <w:bCs/>
+        </w:rPr>
+        <w:t>Week 9 (6 March):</w:t>
+      </w:r>
+      <w:r>
+        <w:rPr>
+          <w:rFonts w:cstheme="minorHAnsi"/>
+          <w:b/>
+          <w:bCs/>
+        </w:rPr>
+        <w:t xml:space="preserve"> </w:t>
+      </w:r>
+      <w:r>
+        <w:rPr>
+          <w:rFonts w:cstheme="minorHAnsi"/>
+        </w:rPr>
+        <w:t>Phylogenetic diversity and phylogenetic methods in community ecology part II</w:t>
+      </w:r>
+      <w:r>
+        <w:rPr>
+          <w:rFonts w:cstheme="minorHAnsi"/>
+        </w:rPr>
+        <w:t>.</w:t>
+      </w:r>
+      <w:r>
+        <w:rPr>
+          <w:rFonts w:cstheme="minorHAnsi"/>
+        </w:rPr>
+        <w:br/>
+      </w:r>
+      <w:r>
+        <w:rPr>
+          <w:rFonts w:cstheme="minorHAnsi"/>
           <w:i/>
         </w:rPr>
-      </w:pPr>
-      <w:r>
-        <w:rPr>
-          <w:rFonts w:cstheme="minorHAnsi"/>
-          <w:b/>
-          <w:bCs/>
-        </w:rPr>
-        <w:t>Week 9 (6 March):</w:t>
-      </w:r>
-      <w:r>
-        <w:rPr>
-          <w:rFonts w:cstheme="minorHAnsi"/>
-          <w:b/>
-          <w:bCs/>
-        </w:rPr>
-        <w:t xml:space="preserve"> </w:t>
-      </w:r>
-      <w:r>
-        <w:rPr>
-          <w:rFonts w:cstheme="minorHAnsi"/>
-        </w:rPr>
-        <w:t>Phylogenetic diversity and phylogenetic methods in community ecology part II</w:t>
-      </w:r>
-      <w:r>
-        <w:rPr>
-          <w:rFonts w:cstheme="minorHAnsi"/>
-        </w:rPr>
-        <w:t>.</w:t>
-      </w:r>
-      <w:r>
-        <w:rPr>
-          <w:rFonts w:cstheme="minorHAnsi"/>
-        </w:rPr>
-        <w:br/>
-      </w:r>
-      <w:r>
-        <w:rPr>
-          <w:rFonts w:cstheme="minorHAnsi"/>
-          <w:i/>
-        </w:rPr>
         <w:t>Lab: PGLMM</w:t>
       </w:r>
+      <w:r>
+        <w:rPr>
+          <w:rFonts w:cstheme="minorHAnsi"/>
+        </w:rPr>
+        <w:t>. Snacks: Mirna; Presentation: none currently planned</w:t>
+      </w:r>
+      <w:bookmarkStart w:id="0" w:name="_GoBack"/>
+      <w:bookmarkEnd w:id="0"/>
     </w:p>
     <w:p>
       <w:pPr>
         <w:rPr>
           <w:rFonts w:cstheme="minorHAnsi"/>
+        </w:rPr>
+      </w:pPr>
+      <w:r>
+        <w:rPr>
+          <w:rFonts w:cstheme="minorHAnsi"/>
+          <w:b/>
+        </w:rPr>
+        <w:lastRenderedPageBreak/>
+        <w:t xml:space="preserve">Week 10 (13 March): </w:t>
+      </w:r>
+      <w:r>
+        <w:rPr>
+          <w:rFonts w:cstheme="minorHAnsi"/>
+        </w:rPr>
+        <w:t>Effects of traits on lineage diversification</w:t>
+      </w:r>
+      <w:r>
+        <w:rPr>
+          <w:rFonts w:cstheme="minorHAnsi"/>
+        </w:rPr>
+        <w:t xml:space="preserve">. </w:t>
+      </w:r>
+      <w:r>
+        <w:rPr>
+          <w:rFonts w:cstheme="minorHAnsi"/>
+        </w:rPr>
+        <w:br/>
+      </w:r>
+      <w:r>
+        <w:rPr>
+          <w:rFonts w:cstheme="minorHAnsi"/>
           <w:i/>
         </w:rPr>
-      </w:pPr>
-      <w:r>
-        <w:rPr>
-          <w:rFonts w:cstheme="minorHAnsi"/>
-          <w:b/>
-        </w:rPr>
-        <w:t xml:space="preserve">Week 10 (13 March): </w:t>
-      </w:r>
-      <w:r>
-        <w:rPr>
-          <w:rFonts w:cstheme="minorHAnsi"/>
-        </w:rPr>
-        <w:t>Effects of traits on lineage diversification</w:t>
-      </w:r>
-      <w:r>
-        <w:rPr>
-          <w:rFonts w:cstheme="minorHAnsi"/>
-        </w:rPr>
-        <w:t xml:space="preserve">. </w:t>
-      </w:r>
-      <w:r>
-        <w:rPr>
-          <w:rFonts w:cstheme="minorHAnsi"/>
-        </w:rPr>
-        <w:br/>
-      </w:r>
-      <w:r>
-        <w:rPr>
-          <w:rFonts w:cstheme="minorHAnsi"/>
-          <w:i/>
-        </w:rPr>
         <w:t>Lab: lineage diversification methods</w:t>
+      </w:r>
+      <w:r>
+        <w:rPr>
+          <w:rFonts w:cstheme="minorHAnsi"/>
+        </w:rPr>
+        <w:t>. Snacks: Mirna; Presentation: none currently planned</w:t>
       </w:r>
     </w:p>
     <w:sectPr>

</xml_diff>

<commit_message>
Updating syllabus and readings
</commit_message>
<xml_diff>
--- a/courseMaterials/2018-PCM.syllabus.docx
+++ b/courseMaterials/2018-PCM.syllabus.docx
@@ -1051,71 +1051,47 @@
         <w:rPr>
           <w:rFonts w:cstheme="minorHAnsi"/>
         </w:rPr>
-        <w:t>. Snacks: Manny; Presentation: Manny</w:t>
+        <w:t xml:space="preserve">. </w:t>
       </w:r>
     </w:p>
     <w:p>
       <w:pPr>
         <w:rPr>
           <w:rFonts w:cstheme="minorHAnsi"/>
-        </w:rPr>
-      </w:pPr>
-      <w:r>
-        <w:rPr>
-          <w:rFonts w:cstheme="minorHAnsi"/>
-          <w:b/>
-          <w:bCs/>
-        </w:rPr>
-        <w:t>Week 7</w:t>
-      </w:r>
-      <w:r>
-        <w:rPr>
-          <w:rFonts w:cstheme="minorHAnsi"/>
-          <w:b/>
-          <w:bCs/>
-        </w:rPr>
-        <w:t xml:space="preserve"> (</w:t>
-      </w:r>
-      <w:r>
-        <w:rPr>
-          <w:rFonts w:cstheme="minorHAnsi"/>
-          <w:b/>
-          <w:bCs/>
-        </w:rPr>
-        <w:t>20 February</w:t>
-      </w:r>
-      <w:r>
-        <w:rPr>
-          <w:rFonts w:cstheme="minorHAnsi"/>
-          <w:b/>
-          <w:bCs/>
-        </w:rPr>
-        <w:t>): </w:t>
-      </w:r>
-      <w:r>
-        <w:rPr>
-          <w:rFonts w:cstheme="minorHAnsi"/>
-        </w:rPr>
-        <w:t>Multivariate vs univariate; and accounting for intraspecific variation and error</w:t>
-      </w:r>
-      <w:r>
-        <w:rPr>
-          <w:rFonts w:cstheme="minorHAnsi"/>
-        </w:rPr>
-        <w:t xml:space="preserve">. </w:t>
-      </w:r>
-      <w:r>
-        <w:rPr>
-          <w:rFonts w:cstheme="minorHAnsi"/>
-          <w:i/>
-        </w:rPr>
-        <w:t>Lab: incorporating phylogenetic error and measurement error in analysis</w:t>
-      </w:r>
-      <w:r>
-        <w:rPr>
-          <w:rFonts w:cstheme="minorHAnsi"/>
-        </w:rPr>
-        <w:t>. Snacks: Lucy; Presentation: Lucy</w:t>
+          <w:b/>
+          <w:bCs/>
+        </w:rPr>
+      </w:pPr>
+      <w:r>
+        <w:rPr>
+          <w:rFonts w:cstheme="minorHAnsi"/>
+          <w:b/>
+          <w:bCs/>
+        </w:rPr>
+        <w:t xml:space="preserve">Week 7 (20 February): </w:t>
+      </w:r>
+      <w:r>
+        <w:rPr>
+          <w:rFonts w:cstheme="minorHAnsi"/>
+          <w:bCs/>
+        </w:rPr>
+        <w:t xml:space="preserve">Disentangling rates of character change from rates of lineage diversification (Boris </w:t>
+      </w:r>
+      <w:proofErr w:type="spellStart"/>
+      <w:r>
+        <w:rPr>
+          <w:rFonts w:cstheme="minorHAnsi"/>
+          <w:bCs/>
+        </w:rPr>
+        <w:t>Igic</w:t>
+      </w:r>
+      <w:proofErr w:type="spellEnd"/>
+      <w:r>
+        <w:rPr>
+          <w:rFonts w:cstheme="minorHAnsi"/>
+          <w:bCs/>
+        </w:rPr>
+        <w:t>, guest lecture and lab). Presentation: Manny; Snacks: Manny.</w:t>
       </w:r>
     </w:p>
     <w:p>
@@ -1146,15 +1122,23 @@
           <w:b/>
           <w:bCs/>
         </w:rPr>
-        <w:t>27 February</w:t>
-      </w:r>
-      <w:r>
-        <w:rPr>
-          <w:rFonts w:cstheme="minorHAnsi"/>
-          <w:b/>
-          <w:bCs/>
-        </w:rPr>
-        <w:t>; Zoology classroom</w:t>
+        <w:t>27</w:t>
+      </w:r>
+      <w:r>
+        <w:rPr>
+          <w:rFonts w:cstheme="minorHAnsi"/>
+          <w:b/>
+          <w:bCs/>
+        </w:rPr>
+        <w:t xml:space="preserve"> February</w:t>
+      </w:r>
+      <w:r>
+        <w:rPr>
+          <w:rFonts w:cstheme="minorHAnsi"/>
+          <w:b/>
+          <w:bCs/>
+        </w:rPr>
+        <w:t>, zoology classroom</w:t>
       </w:r>
       <w:r>
         <w:rPr>
@@ -1168,7 +1152,7 @@
         <w:rPr>
           <w:rFonts w:cstheme="minorHAnsi"/>
         </w:rPr>
-        <w:t>Phylogenetic diversity and phylogenetic methods in community ecology part I</w:t>
+        <w:t>Multivariate vs univariate; and accounting for intraspecific variation and error</w:t>
       </w:r>
       <w:r>
         <w:rPr>
@@ -1181,30 +1165,46 @@
           <w:rFonts w:cstheme="minorHAnsi"/>
           <w:i/>
         </w:rPr>
-        <w:t>Lab: metrics and permutation tests</w:t>
-      </w:r>
-      <w:r>
-        <w:rPr>
-          <w:rFonts w:cstheme="minorHAnsi"/>
-        </w:rPr>
-        <w:t>. Snacks: Michael; Presentation: Michael</w:t>
+        <w:t>Lab: incorporating phylogenetic error and measurement error in analysis</w:t>
+      </w:r>
+      <w:r>
+        <w:rPr>
+          <w:rFonts w:cstheme="minorHAnsi"/>
+        </w:rPr>
+        <w:t xml:space="preserve">. Snacks: </w:t>
+      </w:r>
+      <w:r>
+        <w:rPr>
+          <w:rFonts w:cstheme="minorHAnsi"/>
+        </w:rPr>
+        <w:t>Michael</w:t>
+      </w:r>
+      <w:r>
+        <w:rPr>
+          <w:rFonts w:cstheme="minorHAnsi"/>
+        </w:rPr>
+        <w:t xml:space="preserve">; Presentation: </w:t>
+      </w:r>
+      <w:r>
+        <w:rPr>
+          <w:rFonts w:cstheme="minorHAnsi"/>
+        </w:rPr>
+        <w:t>Michael</w:t>
       </w:r>
     </w:p>
     <w:p>
       <w:pPr>
         <w:rPr>
           <w:rFonts w:cstheme="minorHAnsi"/>
-          <w:b/>
-          <w:bCs/>
-        </w:rPr>
-      </w:pPr>
-      <w:r>
-        <w:rPr>
-          <w:rFonts w:cstheme="minorHAnsi"/>
-          <w:b/>
-          <w:bCs/>
-        </w:rPr>
-        <w:t>Week 9 (6 March):</w:t>
+        </w:rPr>
+      </w:pPr>
+      <w:r>
+        <w:rPr>
+          <w:rFonts w:cstheme="minorHAnsi"/>
+          <w:b/>
+          <w:bCs/>
+        </w:rPr>
+        <w:t>Week 9</w:t>
       </w:r>
       <w:r>
         <w:rPr>
@@ -1217,36 +1217,64 @@
       <w:r>
         <w:rPr>
           <w:rFonts w:cstheme="minorHAnsi"/>
-        </w:rPr>
-        <w:t>Phylogenetic diversity and phylogenetic methods in community ecology part II</w:t>
-      </w:r>
-      <w:r>
-        <w:rPr>
-          <w:rFonts w:cstheme="minorHAnsi"/>
-        </w:rPr>
-        <w:t>.</w:t>
-      </w:r>
-      <w:r>
-        <w:rPr>
-          <w:rFonts w:cstheme="minorHAnsi"/>
-        </w:rPr>
-        <w:br/>
-      </w:r>
-      <w:r>
-        <w:rPr>
-          <w:rFonts w:cstheme="minorHAnsi"/>
-          <w:i/>
-        </w:rPr>
-        <w:t>Lab: PGLMM</w:t>
-      </w:r>
-      <w:r>
-        <w:rPr>
-          <w:rFonts w:cstheme="minorHAnsi"/>
-        </w:rPr>
-        <w:t>. Snacks: Mirna; Presentation: none currently planned</w:t>
+          <w:b/>
+          <w:bCs/>
+        </w:rPr>
+        <w:t xml:space="preserve">(6 March): </w:t>
+      </w:r>
+      <w:r>
+        <w:rPr>
+          <w:rFonts w:cstheme="minorHAnsi"/>
+        </w:rPr>
+        <w:t>Phylogenetic diversity and phylogenetic meth</w:t>
+      </w:r>
+      <w:r>
+        <w:rPr>
+          <w:rFonts w:cstheme="minorHAnsi"/>
+        </w:rPr>
+        <w:t>ods in community ecology</w:t>
       </w:r>
       <w:bookmarkStart w:id="0" w:name="_GoBack"/>
       <w:bookmarkEnd w:id="0"/>
+      <w:r>
+        <w:rPr>
+          <w:rFonts w:cstheme="minorHAnsi"/>
+        </w:rPr>
+        <w:t>.</w:t>
+      </w:r>
+      <w:r>
+        <w:rPr>
+          <w:rFonts w:cstheme="minorHAnsi"/>
+        </w:rPr>
+        <w:br/>
+      </w:r>
+      <w:r>
+        <w:rPr>
+          <w:rFonts w:cstheme="minorHAnsi"/>
+          <w:i/>
+        </w:rPr>
+        <w:t>Lab: PGLMM</w:t>
+      </w:r>
+      <w:r>
+        <w:rPr>
+          <w:rFonts w:cstheme="minorHAnsi"/>
+        </w:rPr>
+        <w:t xml:space="preserve">. Snacks: Mirna, Ryan; Presentation: Rick </w:t>
+      </w:r>
+      <w:proofErr w:type="spellStart"/>
+      <w:r>
+        <w:rPr>
+          <w:rFonts w:cstheme="minorHAnsi"/>
+        </w:rPr>
+        <w:t>Ree</w:t>
+      </w:r>
+      <w:proofErr w:type="spellEnd"/>
+      <w:r>
+        <w:rPr>
+          <w:rFonts w:cstheme="minorHAnsi"/>
+        </w:rPr>
+        <w:t xml:space="preserve"> (biogeography)</w:t>
+      </w:r>
     </w:p>
     <w:p>
       <w:pPr>
@@ -1291,7 +1319,25 @@
         <w:rPr>
           <w:rFonts w:cstheme="minorHAnsi"/>
         </w:rPr>
-        <w:t>. Snacks: Mirna; Presentation: none currently planned</w:t>
+        <w:t xml:space="preserve">. Snacks: </w:t>
+      </w:r>
+      <w:r>
+        <w:rPr>
+          <w:rFonts w:cstheme="minorHAnsi"/>
+        </w:rPr>
+        <w:t>Lucy</w:t>
+      </w:r>
+      <w:r>
+        <w:rPr>
+          <w:rFonts w:cstheme="minorHAnsi"/>
+        </w:rPr>
+        <w:t xml:space="preserve">; Presentation: </w:t>
+      </w:r>
+      <w:r>
+        <w:rPr>
+          <w:rFonts w:cstheme="minorHAnsi"/>
+        </w:rPr>
+        <w:t>Lucy</w:t>
       </w:r>
     </w:p>
     <w:sectPr>

</xml_diff>